<commit_message>
+ update bao cao, code 1,2,3
</commit_message>
<xml_diff>
--- a/Báo cáo.docx
+++ b/Báo cáo.docx
@@ -162,6 +162,7 @@
           <w:szCs w:val="32"/>
         </w:rPr>
       </w:pPr>
+      <w:bookmarkStart w:id="1" w:name="_GoBack"/>
       <w:r>
         <w:rPr>
           <w:noProof/>
@@ -217,6 +218,7 @@
           </wp:inline>
         </w:drawing>
       </w:r>
+      <w:bookmarkEnd w:id="1"/>
     </w:p>
     <w:p>
       <w:pPr>
@@ -232,15 +234,15 @@
         <w:jc w:val="center"/>
         <w:rPr>
           <w:b/>
-          <w:sz w:val="44"/>
-          <w:szCs w:val="44"/>
+          <w:sz w:val="56"/>
+          <w:szCs w:val="56"/>
         </w:rPr>
       </w:pPr>
       <w:r>
         <w:rPr>
           <w:b/>
-          <w:sz w:val="44"/>
-          <w:szCs w:val="44"/>
+          <w:sz w:val="56"/>
+          <w:szCs w:val="56"/>
         </w:rPr>
         <w:t>BÁO CÁO</w:t>
       </w:r>
@@ -250,17 +252,33 @@
         <w:jc w:val="center"/>
         <w:rPr>
           <w:b/>
-          <w:sz w:val="44"/>
-          <w:szCs w:val="44"/>
+          <w:sz w:val="40"/>
+          <w:szCs w:val="40"/>
         </w:rPr>
       </w:pPr>
       <w:r>
         <w:rPr>
           <w:b/>
-          <w:sz w:val="44"/>
-          <w:szCs w:val="44"/>
-        </w:rPr>
-        <w:t>LAB01 – Preprocessing</w:t>
+          <w:sz w:val="40"/>
+          <w:szCs w:val="40"/>
+        </w:rPr>
+        <w:t xml:space="preserve">PROJECT </w:t>
+      </w:r>
+      <w:r>
+        <w:rPr>
+          <w:b/>
+          <w:sz w:val="40"/>
+          <w:szCs w:val="40"/>
+        </w:rPr>
+        <w:t xml:space="preserve">01 – </w:t>
+      </w:r>
+      <w:r>
+        <w:rPr>
+          <w:b/>
+          <w:sz w:val="40"/>
+          <w:szCs w:val="40"/>
+        </w:rPr>
+        <w:t>Simple Shell</w:t>
       </w:r>
     </w:p>
     <w:p>
@@ -325,7 +343,16 @@
                 <w:sz w:val="28"/>
                 <w:szCs w:val="28"/>
               </w:rPr>
-              <w:t xml:space="preserve">KHAI THÁC DỮ LIỆU VÀ ỨNG DỤNG </w:t>
+              <w:t>HỆ ĐIỀU HÀNH</w:t>
+            </w:r>
+            <w:r>
+              <w:rPr>
+                <w:b/>
+                <w:bCs/>
+                <w:sz w:val="28"/>
+                <w:szCs w:val="28"/>
+              </w:rPr>
+              <w:t xml:space="preserve"> </w:t>
             </w:r>
             <w:r>
               <w:rPr>
@@ -350,7 +377,16 @@
                 <w:sz w:val="28"/>
                 <w:szCs w:val="28"/>
               </w:rPr>
-              <w:t>CQ2017</w:t>
+              <w:t>CQ20</w:t>
+            </w:r>
+            <w:r>
+              <w:rPr>
+                <w:b/>
+                <w:bCs/>
+                <w:sz w:val="28"/>
+                <w:szCs w:val="28"/>
+              </w:rPr>
+              <w:t>17</w:t>
             </w:r>
           </w:p>
           <w:p>
@@ -664,7 +700,7 @@
           <w:sz w:val="28"/>
           <w:szCs w:val="28"/>
         </w:rPr>
-        <w:t>6</w:t>
+        <w:t>9</w:t>
       </w:r>
       <w:r>
         <w:rPr>
@@ -741,7 +777,6 @@
           <w:sz w:val="28"/>
           <w:szCs w:val="28"/>
         </w:rPr>
-        <w:lastRenderedPageBreak/>
         <w:t>THÔNG TIN NHÓM</w:t>
       </w:r>
     </w:p>
@@ -1203,89 +1238,44 @@
           <w:szCs w:val="28"/>
         </w:rPr>
       </w:pPr>
-      <w:r>
-        <w:rPr>
-          <w:bCs/>
-          <w:i/>
-          <w:iCs/>
-          <w:sz w:val="28"/>
-          <w:szCs w:val="28"/>
-        </w:rPr>
-        <w:t>(</w:t>
-      </w:r>
-      <w:r>
-        <w:rPr>
-          <w:bCs/>
-          <w:i/>
-          <w:iCs/>
-          <w:sz w:val="28"/>
-          <w:szCs w:val="28"/>
-        </w:rPr>
-        <w:t>Điểm thành viên chia đều</w:t>
-      </w:r>
-      <w:r>
-        <w:rPr>
-          <w:bCs/>
-          <w:i/>
-          <w:iCs/>
-          <w:sz w:val="28"/>
-          <w:szCs w:val="28"/>
-        </w:rPr>
-        <w:t>)</w:t>
-      </w:r>
-    </w:p>
-    <w:p>
-      <w:pPr>
+    </w:p>
+    <w:p>
+      <w:pPr>
+        <w:pStyle w:val="ListParagraph"/>
+        <w:numPr>
+          <w:ilvl w:val="0"/>
+          <w:numId w:val="5"/>
+        </w:numPr>
         <w:tabs>
           <w:tab w:val="left" w:pos="2490"/>
         </w:tabs>
         <w:jc w:val="both"/>
         <w:rPr>
-          <w:bCs/>
-          <w:i/>
-          <w:iCs/>
-          <w:sz w:val="28"/>
-          <w:szCs w:val="28"/>
-        </w:rPr>
-      </w:pPr>
-    </w:p>
-    <w:tbl>
-      <w:tblPr>
-        <w:tblStyle w:val="TableGrid"/>
-        <w:tblW w:w="0" w:type="auto"/>
-        <w:tblInd w:w="-5" w:type="dxa"/>
-        <w:tblLook w:val="04A0" w:firstRow="1" w:lastRow="0" w:firstColumn="1" w:lastColumn="0" w:noHBand="0" w:noVBand="1"/>
-      </w:tblPr>
-      <w:tblGrid>
-        <w:gridCol w:w="9355"/>
-      </w:tblGrid>
-      <w:tr>
-        <w:trPr>
-          <w:trHeight w:val="476"/>
-        </w:trPr>
-        <w:tc>
-          <w:tcPr>
-            <w:tcW w:w="9355" w:type="dxa"/>
-            <w:shd w:val="clear" w:color="auto" w:fill="5B9BD5" w:themeFill="accent1"/>
-          </w:tcPr>
-          <w:p>
-            <w:pPr>
-              <w:pStyle w:val="ListParagraph"/>
-              <w:tabs>
-                <w:tab w:val="left" w:pos="2490"/>
-              </w:tabs>
-              <w:ind w:left="0"/>
-              <w:jc w:val="center"/>
-              <w:rPr>
-                <w:bCs/>
-                <w:sz w:val="28"/>
-                <w:szCs w:val="28"/>
-              </w:rPr>
-            </w:pPr>
-          </w:p>
-        </w:tc>
-      </w:tr>
-    </w:tbl>
+          <w:b/>
+          <w:color w:val="4472C4" w:themeColor="accent5"/>
+          <w:sz w:val="28"/>
+          <w:szCs w:val="28"/>
+        </w:rPr>
+      </w:pPr>
+      <w:r>
+        <w:rPr>
+          <w:b/>
+          <w:color w:val="4472C4" w:themeColor="accent5"/>
+          <w:sz w:val="28"/>
+          <w:szCs w:val="28"/>
+        </w:rPr>
+        <w:t>MÔ TẢ TỔ CHỨC/THIẾT KẾ CỦA ĐỒ Á</w:t>
+      </w:r>
+      <w:r>
+        <w:rPr>
+          <w:b/>
+          <w:color w:val="4472C4" w:themeColor="accent5"/>
+          <w:sz w:val="28"/>
+          <w:szCs w:val="28"/>
+        </w:rPr>
+        <w:t>N</w:t>
+      </w:r>
+    </w:p>
     <w:p>
       <w:pPr>
         <w:pStyle w:val="ListParagraph"/>
@@ -1295,39 +1285,347 @@
         <w:ind w:left="360"/>
         <w:jc w:val="both"/>
         <w:rPr>
-          <w:bCs/>
-          <w:sz w:val="28"/>
-          <w:szCs w:val="28"/>
-        </w:rPr>
-      </w:pPr>
-    </w:p>
-    <w:p>
-      <w:pPr>
+          <w:b/>
+          <w:color w:val="4472C4" w:themeColor="accent5"/>
+          <w:sz w:val="28"/>
+          <w:szCs w:val="28"/>
+        </w:rPr>
+      </w:pPr>
+    </w:p>
+    <w:p>
+      <w:pPr>
+        <w:pStyle w:val="ListParagraph"/>
+        <w:numPr>
+          <w:ilvl w:val="0"/>
+          <w:numId w:val="18"/>
+        </w:numPr>
         <w:tabs>
           <w:tab w:val="left" w:pos="2490"/>
         </w:tabs>
         <w:jc w:val="both"/>
         <w:rPr>
           <w:b/>
-          <w:color w:val="FFFFFF" w:themeColor="background1"/>
-          <w:sz w:val="28"/>
-          <w:szCs w:val="28"/>
-        </w:rPr>
-      </w:pPr>
-      <w:bookmarkStart w:id="1" w:name="_Hlk21286921"/>
+          <w:color w:val="4472C4" w:themeColor="accent5"/>
+          <w:sz w:val="28"/>
+          <w:szCs w:val="28"/>
+        </w:rPr>
+      </w:pPr>
       <w:r>
         <w:rPr>
           <w:b/>
-          <w:color w:val="FFFFFF" w:themeColor="background1"/>
-          <w:sz w:val="28"/>
-          <w:szCs w:val="28"/>
-          <w:highlight w:val="red"/>
-        </w:rPr>
-        <w:t>Những phần đã làm được:</w:t>
+          <w:color w:val="4472C4" w:themeColor="accent5"/>
+          <w:sz w:val="28"/>
+          <w:szCs w:val="28"/>
+        </w:rPr>
+        <w:t xml:space="preserve"> Creating the child process and executing the command in the child</w:t>
       </w:r>
-      <w:bookmarkStart w:id="2" w:name="_GoBack"/>
-      <w:bookmarkEnd w:id="1"/>
-      <w:bookmarkEnd w:id="2"/>
+    </w:p>
+    <w:p>
+      <w:pPr>
+        <w:pStyle w:val="ListParagraph"/>
+        <w:tabs>
+          <w:tab w:val="left" w:pos="2490"/>
+        </w:tabs>
+        <w:jc w:val="both"/>
+        <w:rPr>
+          <w:bCs/>
+          <w:i/>
+          <w:iCs/>
+          <w:sz w:val="28"/>
+          <w:szCs w:val="28"/>
+        </w:rPr>
+      </w:pPr>
+      <w:r>
+        <w:rPr>
+          <w:bCs/>
+          <w:i/>
+          <w:iCs/>
+          <w:sz w:val="28"/>
+          <w:szCs w:val="28"/>
+        </w:rPr>
+        <w:t>(</w:t>
+      </w:r>
+      <w:r>
+        <w:rPr>
+          <w:bCs/>
+          <w:i/>
+          <w:iCs/>
+          <w:sz w:val="28"/>
+          <w:szCs w:val="28"/>
+        </w:rPr>
+        <w:t>Tạo tiến trình con và thực hiện lệnh trong tiến trình con đó</w:t>
+      </w:r>
+      <w:r>
+        <w:rPr>
+          <w:bCs/>
+          <w:i/>
+          <w:iCs/>
+          <w:sz w:val="28"/>
+          <w:szCs w:val="28"/>
+        </w:rPr>
+        <w:t>)</w:t>
+      </w:r>
+    </w:p>
+    <w:p>
+      <w:pPr>
+        <w:pStyle w:val="ListParagraph"/>
+        <w:tabs>
+          <w:tab w:val="left" w:pos="2490"/>
+        </w:tabs>
+        <w:jc w:val="both"/>
+        <w:rPr>
+          <w:b/>
+          <w:color w:val="4472C4" w:themeColor="accent5"/>
+          <w:sz w:val="28"/>
+          <w:szCs w:val="28"/>
+        </w:rPr>
+      </w:pPr>
+    </w:p>
+    <w:p>
+      <w:pPr>
+        <w:pStyle w:val="ListParagraph"/>
+        <w:numPr>
+          <w:ilvl w:val="0"/>
+          <w:numId w:val="18"/>
+        </w:numPr>
+        <w:tabs>
+          <w:tab w:val="left" w:pos="2490"/>
+        </w:tabs>
+        <w:jc w:val="both"/>
+        <w:rPr>
+          <w:b/>
+          <w:color w:val="4472C4" w:themeColor="accent5"/>
+          <w:sz w:val="28"/>
+          <w:szCs w:val="28"/>
+        </w:rPr>
+      </w:pPr>
+      <w:r>
+        <w:rPr>
+          <w:b/>
+          <w:color w:val="4472C4" w:themeColor="accent5"/>
+          <w:sz w:val="28"/>
+          <w:szCs w:val="28"/>
+        </w:rPr>
+        <w:t xml:space="preserve"> Providing a history feature</w:t>
+      </w:r>
+    </w:p>
+    <w:p>
+      <w:pPr>
+        <w:pStyle w:val="ListParagraph"/>
+        <w:tabs>
+          <w:tab w:val="left" w:pos="2490"/>
+        </w:tabs>
+        <w:jc w:val="both"/>
+        <w:rPr>
+          <w:bCs/>
+          <w:i/>
+          <w:iCs/>
+          <w:sz w:val="28"/>
+          <w:szCs w:val="28"/>
+        </w:rPr>
+      </w:pPr>
+      <w:r>
+        <w:rPr>
+          <w:bCs/>
+          <w:i/>
+          <w:iCs/>
+          <w:sz w:val="28"/>
+          <w:szCs w:val="28"/>
+        </w:rPr>
+        <w:t>(Cung cấp tính năng lịch sử)</w:t>
+      </w:r>
+    </w:p>
+    <w:p>
+      <w:pPr>
+        <w:pStyle w:val="ListParagraph"/>
+        <w:tabs>
+          <w:tab w:val="left" w:pos="2490"/>
+        </w:tabs>
+        <w:jc w:val="both"/>
+        <w:rPr>
+          <w:b/>
+          <w:color w:val="4472C4" w:themeColor="accent5"/>
+          <w:sz w:val="28"/>
+          <w:szCs w:val="28"/>
+        </w:rPr>
+      </w:pPr>
+    </w:p>
+    <w:p>
+      <w:pPr>
+        <w:pStyle w:val="ListParagraph"/>
+        <w:numPr>
+          <w:ilvl w:val="0"/>
+          <w:numId w:val="18"/>
+        </w:numPr>
+        <w:tabs>
+          <w:tab w:val="left" w:pos="2490"/>
+        </w:tabs>
+        <w:jc w:val="both"/>
+        <w:rPr>
+          <w:b/>
+          <w:color w:val="4472C4" w:themeColor="accent5"/>
+          <w:sz w:val="28"/>
+          <w:szCs w:val="28"/>
+        </w:rPr>
+      </w:pPr>
+      <w:r>
+        <w:rPr>
+          <w:b/>
+          <w:color w:val="4472C4" w:themeColor="accent5"/>
+          <w:sz w:val="28"/>
+          <w:szCs w:val="28"/>
+        </w:rPr>
+        <w:t xml:space="preserve"> Adding support of input and output redirection</w:t>
+      </w:r>
+    </w:p>
+    <w:p>
+      <w:pPr>
+        <w:pStyle w:val="ListParagraph"/>
+        <w:tabs>
+          <w:tab w:val="left" w:pos="2490"/>
+        </w:tabs>
+        <w:jc w:val="both"/>
+        <w:rPr>
+          <w:bCs/>
+          <w:i/>
+          <w:iCs/>
+          <w:sz w:val="28"/>
+          <w:szCs w:val="28"/>
+        </w:rPr>
+      </w:pPr>
+      <w:r>
+        <w:rPr>
+          <w:bCs/>
+          <w:i/>
+          <w:iCs/>
+          <w:sz w:val="28"/>
+          <w:szCs w:val="28"/>
+        </w:rPr>
+        <w:t>(</w:t>
+      </w:r>
+      <w:r>
+        <w:rPr>
+          <w:bCs/>
+          <w:i/>
+          <w:iCs/>
+          <w:sz w:val="28"/>
+          <w:szCs w:val="28"/>
+        </w:rPr>
+        <w:t>Thêm hỗ trợ chuyển hướng input và ouput</w:t>
+      </w:r>
+      <w:r>
+        <w:rPr>
+          <w:bCs/>
+          <w:i/>
+          <w:iCs/>
+          <w:sz w:val="28"/>
+          <w:szCs w:val="28"/>
+        </w:rPr>
+        <w:t>)</w:t>
+      </w:r>
+    </w:p>
+    <w:p>
+      <w:pPr>
+        <w:tabs>
+          <w:tab w:val="left" w:pos="2490"/>
+        </w:tabs>
+        <w:jc w:val="both"/>
+        <w:rPr>
+          <w:b/>
+          <w:color w:val="4472C4" w:themeColor="accent5"/>
+          <w:sz w:val="28"/>
+          <w:szCs w:val="28"/>
+        </w:rPr>
+      </w:pPr>
+    </w:p>
+    <w:p>
+      <w:pPr>
+        <w:pStyle w:val="ListParagraph"/>
+        <w:numPr>
+          <w:ilvl w:val="0"/>
+          <w:numId w:val="18"/>
+        </w:numPr>
+        <w:tabs>
+          <w:tab w:val="left" w:pos="2490"/>
+        </w:tabs>
+        <w:jc w:val="both"/>
+        <w:rPr>
+          <w:b/>
+          <w:color w:val="4472C4" w:themeColor="accent5"/>
+          <w:sz w:val="28"/>
+          <w:szCs w:val="28"/>
+        </w:rPr>
+      </w:pPr>
+      <w:r>
+        <w:rPr>
+          <w:b/>
+          <w:color w:val="4472C4" w:themeColor="accent5"/>
+          <w:sz w:val="28"/>
+          <w:szCs w:val="28"/>
+        </w:rPr>
+        <w:t xml:space="preserve"> Allowing the parent and child processes to communicate via a pipe</w:t>
+      </w:r>
+    </w:p>
+    <w:p>
+      <w:pPr>
+        <w:pStyle w:val="ListParagraph"/>
+        <w:tabs>
+          <w:tab w:val="left" w:pos="2490"/>
+        </w:tabs>
+        <w:jc w:val="both"/>
+        <w:rPr>
+          <w:bCs/>
+          <w:i/>
+          <w:iCs/>
+          <w:sz w:val="28"/>
+          <w:szCs w:val="28"/>
+        </w:rPr>
+      </w:pPr>
+      <w:r>
+        <w:rPr>
+          <w:bCs/>
+          <w:i/>
+          <w:iCs/>
+          <w:sz w:val="28"/>
+          <w:szCs w:val="28"/>
+        </w:rPr>
+        <w:t>(</w:t>
+      </w:r>
+      <w:r>
+        <w:rPr>
+          <w:bCs/>
+          <w:i/>
+          <w:iCs/>
+          <w:sz w:val="28"/>
+          <w:szCs w:val="28"/>
+        </w:rPr>
+        <w:t>Cho phép tiến trình cha và tiến trình con giao tiếp qua pipe()</w:t>
+      </w:r>
+      <w:r>
+        <w:rPr>
+          <w:bCs/>
+          <w:i/>
+          <w:iCs/>
+          <w:sz w:val="28"/>
+          <w:szCs w:val="28"/>
+        </w:rPr>
+        <w:t>)</w:t>
+      </w:r>
+    </w:p>
+    <w:p>
+      <w:pPr>
+        <w:pStyle w:val="ListParagraph"/>
+        <w:tabs>
+          <w:tab w:val="left" w:pos="2490"/>
+        </w:tabs>
+        <w:jc w:val="both"/>
+        <w:rPr>
+          <w:b/>
+          <w:color w:val="4472C4" w:themeColor="accent5"/>
+          <w:sz w:val="28"/>
+          <w:szCs w:val="28"/>
+        </w:rPr>
+      </w:pPr>
     </w:p>
     <w:sectPr>
       <w:footerReference w:type="default" r:id="rId8"/>
@@ -1661,6 +1959,95 @@
     </w:lvl>
   </w:abstractNum>
   <w:abstractNum w:abstractNumId="2" w15:restartNumberingAfterBreak="0">
+    <w:nsid w:val="09B47E11"/>
+    <w:multiLevelType w:val="hybridMultilevel"/>
+    <w:tmpl w:val="4C2CBF2E"/>
+    <w:lvl w:ilvl="0" w:tplc="0409000F">
+      <w:start w:val="1"/>
+      <w:numFmt w:val="decimal"/>
+      <w:lvlText w:val="%1."/>
+      <w:lvlJc w:val="left"/>
+      <w:pPr>
+        <w:ind w:left="720" w:hanging="360"/>
+      </w:pPr>
+      <w:rPr>
+        <w:rFonts w:hint="default"/>
+      </w:rPr>
+    </w:lvl>
+    <w:lvl w:ilvl="1" w:tplc="04090019" w:tentative="1">
+      <w:start w:val="1"/>
+      <w:numFmt w:val="lowerLetter"/>
+      <w:lvlText w:val="%2."/>
+      <w:lvlJc w:val="left"/>
+      <w:pPr>
+        <w:ind w:left="1440" w:hanging="360"/>
+      </w:pPr>
+    </w:lvl>
+    <w:lvl w:ilvl="2" w:tplc="0409001B" w:tentative="1">
+      <w:start w:val="1"/>
+      <w:numFmt w:val="lowerRoman"/>
+      <w:lvlText w:val="%3."/>
+      <w:lvlJc w:val="right"/>
+      <w:pPr>
+        <w:ind w:left="2160" w:hanging="180"/>
+      </w:pPr>
+    </w:lvl>
+    <w:lvl w:ilvl="3" w:tplc="0409000F" w:tentative="1">
+      <w:start w:val="1"/>
+      <w:numFmt w:val="decimal"/>
+      <w:lvlText w:val="%4."/>
+      <w:lvlJc w:val="left"/>
+      <w:pPr>
+        <w:ind w:left="2880" w:hanging="360"/>
+      </w:pPr>
+    </w:lvl>
+    <w:lvl w:ilvl="4" w:tplc="04090019" w:tentative="1">
+      <w:start w:val="1"/>
+      <w:numFmt w:val="lowerLetter"/>
+      <w:lvlText w:val="%5."/>
+      <w:lvlJc w:val="left"/>
+      <w:pPr>
+        <w:ind w:left="3600" w:hanging="360"/>
+      </w:pPr>
+    </w:lvl>
+    <w:lvl w:ilvl="5" w:tplc="0409001B" w:tentative="1">
+      <w:start w:val="1"/>
+      <w:numFmt w:val="lowerRoman"/>
+      <w:lvlText w:val="%6."/>
+      <w:lvlJc w:val="right"/>
+      <w:pPr>
+        <w:ind w:left="4320" w:hanging="180"/>
+      </w:pPr>
+    </w:lvl>
+    <w:lvl w:ilvl="6" w:tplc="0409000F" w:tentative="1">
+      <w:start w:val="1"/>
+      <w:numFmt w:val="decimal"/>
+      <w:lvlText w:val="%7."/>
+      <w:lvlJc w:val="left"/>
+      <w:pPr>
+        <w:ind w:left="5040" w:hanging="360"/>
+      </w:pPr>
+    </w:lvl>
+    <w:lvl w:ilvl="7" w:tplc="04090019" w:tentative="1">
+      <w:start w:val="1"/>
+      <w:numFmt w:val="lowerLetter"/>
+      <w:lvlText w:val="%8."/>
+      <w:lvlJc w:val="left"/>
+      <w:pPr>
+        <w:ind w:left="5760" w:hanging="360"/>
+      </w:pPr>
+    </w:lvl>
+    <w:lvl w:ilvl="8" w:tplc="0409001B" w:tentative="1">
+      <w:start w:val="1"/>
+      <w:numFmt w:val="lowerRoman"/>
+      <w:lvlText w:val="%9."/>
+      <w:lvlJc w:val="right"/>
+      <w:pPr>
+        <w:ind w:left="6480" w:hanging="180"/>
+      </w:pPr>
+    </w:lvl>
+  </w:abstractNum>
+  <w:abstractNum w:abstractNumId="3" w15:restartNumberingAfterBreak="0">
     <w:nsid w:val="17BE78B3"/>
     <w:multiLevelType w:val="hybridMultilevel"/>
     <w:tmpl w:val="0E16ACDE"/>
@@ -1746,7 +2133,7 @@
       </w:pPr>
     </w:lvl>
   </w:abstractNum>
-  <w:abstractNum w:abstractNumId="3" w15:restartNumberingAfterBreak="0">
+  <w:abstractNum w:abstractNumId="4" w15:restartNumberingAfterBreak="0">
     <w:nsid w:val="199B0C07"/>
     <w:multiLevelType w:val="hybridMultilevel"/>
     <w:tmpl w:val="CC30F7A6"/>
@@ -1860,7 +2247,7 @@
       </w:rPr>
     </w:lvl>
   </w:abstractNum>
-  <w:abstractNum w:abstractNumId="4" w15:restartNumberingAfterBreak="0">
+  <w:abstractNum w:abstractNumId="5" w15:restartNumberingAfterBreak="0">
     <w:nsid w:val="24731583"/>
     <w:multiLevelType w:val="hybridMultilevel"/>
     <w:tmpl w:val="E8FCB566"/>
@@ -1946,7 +2333,7 @@
       </w:pPr>
     </w:lvl>
   </w:abstractNum>
-  <w:abstractNum w:abstractNumId="5" w15:restartNumberingAfterBreak="0">
+  <w:abstractNum w:abstractNumId="6" w15:restartNumberingAfterBreak="0">
     <w:nsid w:val="319A0F47"/>
     <w:multiLevelType w:val="hybridMultilevel"/>
     <w:tmpl w:val="AD24E33A"/>
@@ -2060,7 +2447,7 @@
       </w:rPr>
     </w:lvl>
   </w:abstractNum>
-  <w:abstractNum w:abstractNumId="6" w15:restartNumberingAfterBreak="0">
+  <w:abstractNum w:abstractNumId="7" w15:restartNumberingAfterBreak="0">
     <w:nsid w:val="3D7E521F"/>
     <w:multiLevelType w:val="hybridMultilevel"/>
     <w:tmpl w:val="0D8E6000"/>
@@ -2173,7 +2560,7 @@
       </w:rPr>
     </w:lvl>
   </w:abstractNum>
-  <w:abstractNum w:abstractNumId="7" w15:restartNumberingAfterBreak="0">
+  <w:abstractNum w:abstractNumId="8" w15:restartNumberingAfterBreak="0">
     <w:nsid w:val="45440334"/>
     <w:multiLevelType w:val="hybridMultilevel"/>
     <w:tmpl w:val="46FC9F02"/>
@@ -2287,7 +2674,7 @@
       </w:rPr>
     </w:lvl>
   </w:abstractNum>
-  <w:abstractNum w:abstractNumId="8" w15:restartNumberingAfterBreak="0">
+  <w:abstractNum w:abstractNumId="9" w15:restartNumberingAfterBreak="0">
     <w:nsid w:val="49F157B7"/>
     <w:multiLevelType w:val="hybridMultilevel"/>
     <w:tmpl w:val="44CCB34C"/>
@@ -2376,7 +2763,7 @@
       </w:pPr>
     </w:lvl>
   </w:abstractNum>
-  <w:abstractNum w:abstractNumId="9" w15:restartNumberingAfterBreak="0">
+  <w:abstractNum w:abstractNumId="10" w15:restartNumberingAfterBreak="0">
     <w:nsid w:val="4E2F1570"/>
     <w:multiLevelType w:val="hybridMultilevel"/>
     <w:tmpl w:val="F094FF72"/>
@@ -2465,7 +2852,7 @@
       </w:pPr>
     </w:lvl>
   </w:abstractNum>
-  <w:abstractNum w:abstractNumId="10" w15:restartNumberingAfterBreak="0">
+  <w:abstractNum w:abstractNumId="11" w15:restartNumberingAfterBreak="0">
     <w:nsid w:val="52CA48F1"/>
     <w:multiLevelType w:val="hybridMultilevel"/>
     <w:tmpl w:val="A93E3396"/>
@@ -2578,7 +2965,7 @@
       </w:rPr>
     </w:lvl>
   </w:abstractNum>
-  <w:abstractNum w:abstractNumId="11" w15:restartNumberingAfterBreak="0">
+  <w:abstractNum w:abstractNumId="12" w15:restartNumberingAfterBreak="0">
     <w:nsid w:val="58AC0AD9"/>
     <w:multiLevelType w:val="hybridMultilevel"/>
     <w:tmpl w:val="8D824FFC"/>
@@ -2667,7 +3054,7 @@
       </w:pPr>
     </w:lvl>
   </w:abstractNum>
-  <w:abstractNum w:abstractNumId="12" w15:restartNumberingAfterBreak="0">
+  <w:abstractNum w:abstractNumId="13" w15:restartNumberingAfterBreak="0">
     <w:nsid w:val="64735549"/>
     <w:multiLevelType w:val="hybridMultilevel"/>
     <w:tmpl w:val="68B0C488"/>
@@ -2756,7 +3143,7 @@
       </w:pPr>
     </w:lvl>
   </w:abstractNum>
-  <w:abstractNum w:abstractNumId="13" w15:restartNumberingAfterBreak="0">
+  <w:abstractNum w:abstractNumId="14" w15:restartNumberingAfterBreak="0">
     <w:nsid w:val="6A0C2B37"/>
     <w:multiLevelType w:val="hybridMultilevel"/>
     <w:tmpl w:val="7E46C536"/>
@@ -2869,7 +3256,7 @@
       </w:rPr>
     </w:lvl>
   </w:abstractNum>
-  <w:abstractNum w:abstractNumId="14" w15:restartNumberingAfterBreak="0">
+  <w:abstractNum w:abstractNumId="15" w15:restartNumberingAfterBreak="0">
     <w:nsid w:val="6A4F2A8F"/>
     <w:multiLevelType w:val="hybridMultilevel"/>
     <w:tmpl w:val="84D09544"/>
@@ -2982,7 +3369,7 @@
       </w:rPr>
     </w:lvl>
   </w:abstractNum>
-  <w:abstractNum w:abstractNumId="15" w15:restartNumberingAfterBreak="0">
+  <w:abstractNum w:abstractNumId="16" w15:restartNumberingAfterBreak="0">
     <w:nsid w:val="75C960B5"/>
     <w:multiLevelType w:val="hybridMultilevel"/>
     <w:tmpl w:val="5A781BF6"/>
@@ -3071,7 +3458,7 @@
       </w:pPr>
     </w:lvl>
   </w:abstractNum>
-  <w:abstractNum w:abstractNumId="16" w15:restartNumberingAfterBreak="0">
+  <w:abstractNum w:abstractNumId="17" w15:restartNumberingAfterBreak="0">
     <w:nsid w:val="7D806D08"/>
     <w:multiLevelType w:val="hybridMultilevel"/>
     <w:tmpl w:val="ADC86072"/>
@@ -3164,52 +3551,55 @@
     <w:abstractNumId w:val="0"/>
   </w:num>
   <w:num w:numId="2">
-    <w:abstractNumId w:val="7"/>
+    <w:abstractNumId w:val="8"/>
   </w:num>
   <w:num w:numId="3">
+    <w:abstractNumId w:val="6"/>
+  </w:num>
+  <w:num w:numId="4">
+    <w:abstractNumId w:val="9"/>
+  </w:num>
+  <w:num w:numId="5">
+    <w:abstractNumId w:val="3"/>
+  </w:num>
+  <w:num w:numId="6">
     <w:abstractNumId w:val="5"/>
   </w:num>
-  <w:num w:numId="4">
-    <w:abstractNumId w:val="8"/>
-  </w:num>
-  <w:num w:numId="5">
-    <w:abstractNumId w:val="2"/>
-  </w:num>
-  <w:num w:numId="6">
-    <w:abstractNumId w:val="4"/>
-  </w:num>
   <w:num w:numId="7">
-    <w:abstractNumId w:val="11"/>
+    <w:abstractNumId w:val="12"/>
   </w:num>
   <w:num w:numId="8">
-    <w:abstractNumId w:val="6"/>
+    <w:abstractNumId w:val="7"/>
   </w:num>
   <w:num w:numId="9">
     <w:abstractNumId w:val="1"/>
   </w:num>
   <w:num w:numId="10">
+    <w:abstractNumId w:val="11"/>
+  </w:num>
+  <w:num w:numId="11">
+    <w:abstractNumId w:val="15"/>
+  </w:num>
+  <w:num w:numId="12">
+    <w:abstractNumId w:val="14"/>
+  </w:num>
+  <w:num w:numId="13">
     <w:abstractNumId w:val="10"/>
   </w:num>
-  <w:num w:numId="11">
-    <w:abstractNumId w:val="14"/>
+  <w:num w:numId="14">
+    <w:abstractNumId w:val="16"/>
   </w:num>
-  <w:num w:numId="12">
+  <w:num w:numId="15">
     <w:abstractNumId w:val="13"/>
   </w:num>
-  <w:num w:numId="13">
-    <w:abstractNumId w:val="9"/>
-  </w:num>
-  <w:num w:numId="14">
-    <w:abstractNumId w:val="15"/>
-  </w:num>
-  <w:num w:numId="15">
-    <w:abstractNumId w:val="12"/>
-  </w:num>
   <w:num w:numId="16">
-    <w:abstractNumId w:val="16"/>
+    <w:abstractNumId w:val="17"/>
   </w:num>
   <w:num w:numId="17">
-    <w:abstractNumId w:val="3"/>
+    <w:abstractNumId w:val="4"/>
+  </w:num>
+  <w:num w:numId="18">
+    <w:abstractNumId w:val="2"/>
   </w:num>
 </w:numbering>
 </file>

</xml_diff>